<commit_message>
Documentacion, Documento y avance Luz
</commit_message>
<xml_diff>
--- a/LAB3/PROGRAMACIÓN ORIENTADA A OBJETOS.docx
+++ b/LAB3/PROGRAMACIÓN ORIENTADA A OBJETOS.docx
@@ -1767,8 +1767,6 @@
         </w:rPr>
         <w:t xml:space="preserve"> lo contrario a romeo y Julieta.</w:t>
       </w:r>
-      <w:bookmarkStart w:id="0" w:name="_GoBack"/>
-      <w:bookmarkEnd w:id="0"/>
     </w:p>
     <w:p>
       <w:pPr>
@@ -2186,6 +2184,267 @@
         </w:rPr>
         <w:t>Capture la pantalla inicial y la final.</w:t>
       </w:r>
+      <w:r>
+        <w:rPr>
+          <w:sz w:val="24"/>
+        </w:rPr>
+        <w:br/>
+      </w:r>
+    </w:p>
+    <w:p>
+      <w:pPr>
+        <w:rPr>
+          <w:sz w:val="24"/>
+        </w:rPr>
+      </w:pPr>
+      <w:r>
+        <w:rPr>
+          <w:sz w:val="24"/>
+        </w:rPr>
+        <w:t xml:space="preserve">      Inicial </w:t>
+      </w:r>
+    </w:p>
+    <w:p>
+      <w:pPr>
+        <w:ind w:left="360"/>
+        <w:rPr>
+          <w:sz w:val="24"/>
+        </w:rPr>
+      </w:pPr>
+      <w:r>
+        <w:rPr>
+          <w:sz w:val="24"/>
+        </w:rPr>
+        <w:pict>
+          <v:shape id="_x0000_i1033" type="#_x0000_t75" style="width:335.25pt;height:359.25pt">
+            <v:imagedata r:id="rId14" o:title="56eaf4ae-4875-42a0-93b3-c5dc35302174"/>
+          </v:shape>
+        </w:pict>
+      </w:r>
+    </w:p>
+    <w:p>
+      <w:pPr>
+        <w:ind w:left="360"/>
+        <w:rPr>
+          <w:sz w:val="24"/>
+        </w:rPr>
+      </w:pPr>
+      <w:r>
+        <w:rPr>
+          <w:sz w:val="24"/>
+        </w:rPr>
+        <w:t xml:space="preserve">Inicialmente tenemos todos los actores en la misma posición en Y. Damos acción y empezaran a actuar </w:t>
+      </w:r>
+    </w:p>
+    <w:p>
+      <w:pPr>
+        <w:ind w:left="360"/>
+        <w:rPr>
+          <w:sz w:val="24"/>
+        </w:rPr>
+      </w:pPr>
+    </w:p>
+    <w:p>
+      <w:pPr>
+        <w:ind w:left="360"/>
+        <w:rPr>
+          <w:sz w:val="24"/>
+        </w:rPr>
+      </w:pPr>
+    </w:p>
+    <w:p>
+      <w:pPr>
+        <w:ind w:left="360"/>
+        <w:rPr>
+          <w:sz w:val="24"/>
+        </w:rPr>
+      </w:pPr>
+    </w:p>
+    <w:p>
+      <w:pPr>
+        <w:ind w:left="360"/>
+        <w:rPr>
+          <w:sz w:val="24"/>
+        </w:rPr>
+      </w:pPr>
+    </w:p>
+    <w:p>
+      <w:pPr>
+        <w:ind w:left="360"/>
+        <w:rPr>
+          <w:sz w:val="24"/>
+        </w:rPr>
+      </w:pPr>
+    </w:p>
+    <w:p>
+      <w:pPr>
+        <w:ind w:left="360"/>
+        <w:rPr>
+          <w:sz w:val="24"/>
+        </w:rPr>
+      </w:pPr>
+      <w:r>
+        <w:rPr>
+          <w:sz w:val="24"/>
+        </w:rPr>
+        <w:t xml:space="preserve">Final </w:t>
+      </w:r>
+    </w:p>
+    <w:p>
+      <w:pPr>
+        <w:ind w:left="360"/>
+        <w:rPr>
+          <w:sz w:val="24"/>
+        </w:rPr>
+      </w:pPr>
+      <w:r>
+        <w:rPr>
+          <w:noProof/>
+          <w:lang w:eastAsia="es-CO"/>
+        </w:rPr>
+        <w:drawing>
+          <wp:inline distT="0" distB="0" distL="0" distR="0" wp14:anchorId="2F97A4F2" wp14:editId="7084F80C">
+            <wp:extent cx="4014997" cy="4302760"/>
+            <wp:effectExtent l="0" t="0" r="5080" b="2540"/>
+            <wp:docPr id="3" name="Imagen 3"/>
+            <wp:cNvGraphicFramePr>
+              <a:graphicFrameLocks xmlns:a="http://schemas.openxmlformats.org/drawingml/2006/main" noChangeAspect="1"/>
+            </wp:cNvGraphicFramePr>
+            <a:graphic xmlns:a="http://schemas.openxmlformats.org/drawingml/2006/main">
+              <a:graphicData uri="http://schemas.openxmlformats.org/drawingml/2006/picture">
+                <pic:pic xmlns:pic="http://schemas.openxmlformats.org/drawingml/2006/picture">
+                  <pic:nvPicPr>
+                    <pic:cNvPr id="1" name=""/>
+                    <pic:cNvPicPr/>
+                  </pic:nvPicPr>
+                  <pic:blipFill>
+                    <a:blip r:embed="rId15"/>
+                    <a:stretch>
+                      <a:fillRect/>
+                    </a:stretch>
+                  </pic:blipFill>
+                  <pic:spPr>
+                    <a:xfrm>
+                      <a:off x="0" y="0"/>
+                      <a:ext cx="4021353" cy="4309571"/>
+                    </a:xfrm>
+                    <a:prstGeom prst="rect">
+                      <a:avLst/>
+                    </a:prstGeom>
+                  </pic:spPr>
+                </pic:pic>
+              </a:graphicData>
+            </a:graphic>
+          </wp:inline>
+        </w:drawing>
+      </w:r>
+    </w:p>
+    <w:p>
+      <w:pPr>
+        <w:ind w:left="360"/>
+        <w:rPr>
+          <w:sz w:val="24"/>
+        </w:rPr>
+      </w:pPr>
+      <w:r>
+        <w:rPr>
+          <w:sz w:val="24"/>
+        </w:rPr>
+        <w:t xml:space="preserve">Podemos observar que los actores romeo y Julieta lado </w:t>
+      </w:r>
+      <w:r>
+        <w:rPr>
+          <w:sz w:val="24"/>
+        </w:rPr>
+        <w:t>izquierdo (Actúan</w:t>
+      </w:r>
+      <w:r>
+        <w:rPr>
+          <w:sz w:val="24"/>
+        </w:rPr>
+        <w:t xml:space="preserve"> normalmente y avanzan), los actores necios </w:t>
+      </w:r>
+      <w:proofErr w:type="spellStart"/>
+      <w:r>
+        <w:rPr>
+          <w:sz w:val="24"/>
+        </w:rPr>
+        <w:t>bart</w:t>
+      </w:r>
+      <w:proofErr w:type="spellEnd"/>
+      <w:r>
+        <w:rPr>
+          <w:sz w:val="24"/>
+        </w:rPr>
+        <w:t xml:space="preserve"> y homero actúan normalmente en los dos primeros </w:t>
+      </w:r>
+      <w:proofErr w:type="spellStart"/>
+      <w:r>
+        <w:rPr>
+          <w:sz w:val="24"/>
+        </w:rPr>
+        <w:t>clicks</w:t>
+      </w:r>
+      <w:proofErr w:type="spellEnd"/>
+      <w:r>
+        <w:rPr>
+          <w:sz w:val="24"/>
+        </w:rPr>
+        <w:t xml:space="preserve"> en acción una vez damos el tercero cortan, porque son necios cada 3 acciones, y los </w:t>
+      </w:r>
+      <w:r>
+        <w:rPr>
+          <w:sz w:val="24"/>
+        </w:rPr>
+        <w:lastRenderedPageBreak/>
+        <w:t xml:space="preserve">perezosos mueven sus brazos y piernas pero no se mueven de la posición. </w:t>
+      </w:r>
+      <w:r>
+        <w:rPr>
+          <w:sz w:val="24"/>
+        </w:rPr>
+        <w:br/>
+      </w:r>
+      <w:r>
+        <w:rPr>
+          <w:sz w:val="24"/>
+        </w:rPr>
+        <w:pict>
+          <v:shape id="_x0000_i1034" type="#_x0000_t75" style="width:335.25pt;height:359.25pt">
+            <v:imagedata r:id="rId16" o:title="9d0842aa-0212-45e5-aef3-76f7c1ac9051"/>
+          </v:shape>
+        </w:pict>
+      </w:r>
+    </w:p>
+    <w:p>
+      <w:pPr>
+        <w:ind w:left="360"/>
+        <w:rPr>
+          <w:sz w:val="24"/>
+        </w:rPr>
+      </w:pPr>
+      <w:r>
+        <w:rPr>
+          <w:sz w:val="24"/>
+        </w:rPr>
+        <w:t xml:space="preserve">Y al dar en corten los actores </w:t>
+      </w:r>
+      <w:proofErr w:type="spellStart"/>
+      <w:r>
+        <w:rPr>
+          <w:sz w:val="24"/>
+        </w:rPr>
+        <w:t>bart</w:t>
+      </w:r>
+      <w:proofErr w:type="spellEnd"/>
+      <w:r>
+        <w:rPr>
+          <w:sz w:val="24"/>
+        </w:rPr>
+        <w:t>, homero, romeo, Julieta cortan y los actores perezosos se sientan y dicen el mensaje ¡Aquí Perezosos!</w:t>
+      </w:r>
+      <w:bookmarkStart w:id="0" w:name="_GoBack"/>
+      <w:bookmarkEnd w:id="0"/>
     </w:p>
     <w:p>
       <w:pPr>
@@ -2308,6 +2567,7 @@
         <w:rPr>
           <w:sz w:val="24"/>
         </w:rPr>
+        <w:lastRenderedPageBreak/>
         <w:t xml:space="preserve">2. Incluyan una pareja de ellos con </w:t>
       </w:r>
       <w:r>
@@ -2527,32 +2787,344 @@
         <w:rPr>
           <w:sz w:val="24"/>
         </w:rPr>
+        <w:t>2. Organicen un nuevo directorio con la estructura prop</w:t>
+      </w:r>
+      <w:r>
+        <w:rPr>
+          <w:sz w:val="24"/>
+        </w:rPr>
+        <w:t xml:space="preserve">uesta para probar desde allí su </w:t>
+      </w:r>
+      <w:r>
+        <w:rPr>
+          <w:sz w:val="24"/>
+        </w:rPr>
+        <w:t>habilidad con los comandos de consola. Consulte</w:t>
+      </w:r>
+      <w:r>
+        <w:rPr>
+          <w:sz w:val="24"/>
+        </w:rPr>
+        <w:t xml:space="preserve">n y capturen el contenido de su </w:t>
+      </w:r>
+      <w:r>
+        <w:rPr>
+          <w:sz w:val="24"/>
+        </w:rPr>
+        <w:t>directorio</w:t>
+      </w:r>
+    </w:p>
+    <w:p>
+      <w:pPr>
+        <w:ind w:firstLine="720"/>
+        <w:rPr>
+          <w:sz w:val="24"/>
+        </w:rPr>
+      </w:pPr>
+      <w:r>
+        <w:rPr>
+          <w:sz w:val="24"/>
+        </w:rPr>
+        <w:t>TeatroColon</w:t>
+      </w:r>
+    </w:p>
+    <w:p>
+      <w:pPr>
+        <w:ind w:left="720" w:firstLine="720"/>
+        <w:rPr>
+          <w:sz w:val="24"/>
+        </w:rPr>
+      </w:pPr>
+      <w:r>
+        <w:rPr>
+          <w:sz w:val="24"/>
+        </w:rPr>
+        <w:t xml:space="preserve"> </w:t>
+      </w:r>
+      <w:r>
+        <w:rPr>
+          <w:sz w:val="24"/>
+        </w:rPr>
+        <w:t>Src</w:t>
+      </w:r>
+    </w:p>
+    <w:p>
+      <w:pPr>
+        <w:rPr>
+          <w:sz w:val="24"/>
+        </w:rPr>
+      </w:pPr>
+      <w:r>
+        <w:rPr>
+          <w:sz w:val="24"/>
+        </w:rPr>
+        <w:t xml:space="preserve"> </w:t>
+      </w:r>
+      <w:r>
+        <w:rPr>
+          <w:sz w:val="24"/>
+        </w:rPr>
+        <w:tab/>
+      </w:r>
+      <w:r>
+        <w:rPr>
+          <w:sz w:val="24"/>
+        </w:rPr>
+        <w:tab/>
+      </w:r>
+      <w:r>
+        <w:rPr>
+          <w:sz w:val="24"/>
+        </w:rPr>
+        <w:tab/>
+      </w:r>
+      <w:r>
+        <w:rPr>
+          <w:sz w:val="24"/>
+        </w:rPr>
+        <w:t>Aplicación</w:t>
+      </w:r>
+    </w:p>
+    <w:p>
+      <w:pPr>
+        <w:rPr>
+          <w:sz w:val="24"/>
+        </w:rPr>
+      </w:pPr>
+      <w:r>
+        <w:rPr>
+          <w:sz w:val="24"/>
+        </w:rPr>
+        <w:t xml:space="preserve"> </w:t>
+      </w:r>
+      <w:r>
+        <w:rPr>
+          <w:sz w:val="24"/>
+        </w:rPr>
+        <w:tab/>
+      </w:r>
+      <w:r>
+        <w:rPr>
+          <w:sz w:val="24"/>
+        </w:rPr>
+        <w:tab/>
+      </w:r>
+      <w:r>
+        <w:rPr>
+          <w:sz w:val="24"/>
+        </w:rPr>
+        <w:tab/>
+      </w:r>
+      <w:r>
+        <w:rPr>
+          <w:sz w:val="24"/>
+        </w:rPr>
+        <w:t>Presentación</w:t>
+      </w:r>
+    </w:p>
+    <w:p>
+      <w:pPr>
+        <w:ind w:left="1440" w:firstLine="720"/>
+        <w:rPr>
+          <w:sz w:val="24"/>
+        </w:rPr>
+      </w:pPr>
+      <w:r>
+        <w:rPr>
+          <w:sz w:val="24"/>
+        </w:rPr>
+        <w:t xml:space="preserve"> </w:t>
+      </w:r>
+      <w:r>
+        <w:rPr>
+          <w:sz w:val="24"/>
+        </w:rPr>
+        <w:t>Pruebas</w:t>
+      </w:r>
+    </w:p>
+    <w:p>
+      <w:pPr>
+        <w:ind w:left="720"/>
+        <w:rPr>
+          <w:sz w:val="24"/>
+        </w:rPr>
+      </w:pPr>
+      <w:r>
+        <w:rPr>
+          <w:sz w:val="24"/>
+        </w:rPr>
+        <w:t xml:space="preserve">3. En el directorio copien únicamente los archivos *.java del paquete de </w:t>
+      </w:r>
+      <w:proofErr w:type="gramStart"/>
+      <w:r>
+        <w:rPr>
+          <w:sz w:val="24"/>
+        </w:rPr>
+        <w:t>aplicación .</w:t>
+      </w:r>
+      <w:proofErr w:type="gramEnd"/>
+      <w:r>
+        <w:rPr>
+          <w:sz w:val="24"/>
+        </w:rPr>
+        <w:t xml:space="preserve"> </w:t>
+      </w:r>
+      <w:r>
+        <w:rPr>
+          <w:sz w:val="24"/>
+        </w:rPr>
+        <w:t>Consulte y capture el contenido de src/</w:t>
+      </w:r>
+      <w:r>
+        <w:rPr>
+          <w:sz w:val="24"/>
+        </w:rPr>
+        <w:t xml:space="preserve">aplicación </w:t>
+      </w:r>
+    </w:p>
+    <w:p>
+      <w:pPr>
+        <w:pStyle w:val="Ttulo1"/>
+      </w:pPr>
+      <w:r>
+        <w:t>Estructura de proyectos java [En lab03.doc]</w:t>
+      </w:r>
+    </w:p>
+    <w:p>
+      <w:pPr>
+        <w:ind w:left="720"/>
+        <w:rPr>
+          <w:sz w:val="24"/>
+        </w:rPr>
+      </w:pPr>
+      <w:r>
+        <w:rPr>
+          <w:sz w:val="24"/>
+        </w:rPr>
+        <w:t>En java los proyectos se estructuran conside</w:t>
+      </w:r>
+      <w:r>
+        <w:rPr>
+          <w:sz w:val="24"/>
+        </w:rPr>
+        <w:t xml:space="preserve">rando tres directorios básicos. </w:t>
+      </w:r>
+    </w:p>
+    <w:p>
+      <w:pPr>
+        <w:ind w:left="720"/>
+        <w:rPr>
+          <w:sz w:val="24"/>
+        </w:rPr>
+      </w:pPr>
+      <w:r>
+        <w:rPr>
+          <w:sz w:val="24"/>
+        </w:rPr>
+        <w:t>automata</w:t>
+      </w:r>
+    </w:p>
+    <w:p>
+      <w:pPr>
+        <w:ind w:left="720" w:firstLine="720"/>
+        <w:rPr>
+          <w:sz w:val="24"/>
+        </w:rPr>
+      </w:pPr>
+      <w:r>
+        <w:rPr>
+          <w:sz w:val="24"/>
+        </w:rPr>
+        <w:t>src</w:t>
+      </w:r>
+    </w:p>
+    <w:p>
+      <w:pPr>
+        <w:ind w:left="720" w:firstLine="720"/>
+        <w:rPr>
+          <w:sz w:val="24"/>
+        </w:rPr>
+      </w:pPr>
+      <w:r>
+        <w:rPr>
+          <w:sz w:val="24"/>
+        </w:rPr>
+        <w:t>bin</w:t>
+      </w:r>
+    </w:p>
+    <w:p>
+      <w:pPr>
+        <w:ind w:left="720" w:firstLine="720"/>
+        <w:rPr>
+          <w:sz w:val="24"/>
+        </w:rPr>
+      </w:pPr>
+      <w:r>
+        <w:rPr>
+          <w:sz w:val="24"/>
+        </w:rPr>
         <w:lastRenderedPageBreak/>
-        <w:t>2. Organicen un nuevo directorio con la estructura prop</w:t>
-      </w:r>
-      <w:r>
-        <w:rPr>
-          <w:sz w:val="24"/>
-        </w:rPr>
-        <w:t xml:space="preserve">uesta para probar desde allí su </w:t>
-      </w:r>
-      <w:r>
-        <w:rPr>
-          <w:sz w:val="24"/>
-        </w:rPr>
-        <w:t>habilidad con los comandos de consola. Consulte</w:t>
-      </w:r>
-      <w:r>
-        <w:rPr>
-          <w:sz w:val="24"/>
-        </w:rPr>
-        <w:t xml:space="preserve">n y capturen el contenido de su </w:t>
-      </w:r>
-      <w:r>
-        <w:rPr>
-          <w:sz w:val="24"/>
-        </w:rPr>
-        <w:t>directorio</w:t>
+        <w:t>docs</w:t>
+      </w:r>
+    </w:p>
+    <w:p>
+      <w:pPr>
+        <w:ind w:left="720"/>
+        <w:rPr>
+          <w:sz w:val="24"/>
+        </w:rPr>
+      </w:pPr>
+      <w:r>
+        <w:rPr>
+          <w:sz w:val="24"/>
+        </w:rPr>
+        <w:t>1. Investiguen los archivos que deben quedar en cada una de esas carpetas y la</w:t>
+      </w:r>
+      <w:r>
+        <w:rPr>
+          <w:sz w:val="24"/>
+        </w:rPr>
+        <w:t xml:space="preserve"> </w:t>
+      </w:r>
+      <w:r>
+        <w:rPr>
+          <w:sz w:val="24"/>
+        </w:rPr>
+        <w:t>organización interna de cada una de ellas.</w:t>
+      </w:r>
+    </w:p>
+    <w:p>
+      <w:pPr>
+        <w:ind w:left="720"/>
+        <w:rPr>
+          <w:sz w:val="24"/>
+        </w:rPr>
+      </w:pPr>
+      <w:r>
+        <w:rPr>
+          <w:sz w:val="24"/>
+        </w:rPr>
+        <w:t>2. ¿Qué archivos debería copiar del proyecto original al directorio bin? ¿Por qué?</w:t>
+      </w:r>
+      <w:r>
+        <w:rPr>
+          <w:sz w:val="24"/>
+        </w:rPr>
+        <w:t xml:space="preserve"> </w:t>
+      </w:r>
+      <w:r>
+        <w:rPr>
+          <w:sz w:val="24"/>
+        </w:rPr>
+        <w:t>Cópielos y consulte y capture el contenido del directorio que modificó.</w:t>
+      </w:r>
+    </w:p>
+    <w:p>
+      <w:pPr>
+        <w:pStyle w:val="Ttulo1"/>
+      </w:pPr>
+      <w:r>
+        <w:t xml:space="preserve">Comandos de java </w:t>
       </w:r>
     </w:p>
     <w:p>
@@ -2566,16 +3138,78 @@
         <w:rPr>
           <w:sz w:val="24"/>
         </w:rPr>
-        <w:t>TeatroColon</w:t>
-      </w:r>
-    </w:p>
-    <w:p>
-      <w:pPr>
-        <w:ind w:left="720" w:firstLine="720"/>
-        <w:rPr>
-          <w:sz w:val="24"/>
-        </w:rPr>
-      </w:pPr>
+        <w:t>1. Consulte para qué sirven cada uno de los siguientes comandos:</w:t>
+      </w:r>
+    </w:p>
+    <w:p>
+      <w:pPr>
+        <w:ind w:firstLine="720"/>
+        <w:rPr>
+          <w:sz w:val="24"/>
+        </w:rPr>
+      </w:pPr>
+      <w:r>
+        <w:rPr>
+          <w:sz w:val="24"/>
+        </w:rPr>
+        <w:t>javac</w:t>
+      </w:r>
+    </w:p>
+    <w:p>
+      <w:pPr>
+        <w:ind w:firstLine="720"/>
+        <w:rPr>
+          <w:sz w:val="24"/>
+        </w:rPr>
+      </w:pPr>
+      <w:r>
+        <w:rPr>
+          <w:sz w:val="24"/>
+        </w:rPr>
+        <w:t>java</w:t>
+      </w:r>
+    </w:p>
+    <w:p>
+      <w:pPr>
+        <w:ind w:firstLine="720"/>
+        <w:rPr>
+          <w:sz w:val="24"/>
+        </w:rPr>
+      </w:pPr>
+      <w:r>
+        <w:rPr>
+          <w:sz w:val="24"/>
+        </w:rPr>
+        <w:t>javadoc</w:t>
+      </w:r>
+    </w:p>
+    <w:p>
+      <w:pPr>
+        <w:ind w:firstLine="720"/>
+        <w:rPr>
+          <w:sz w:val="24"/>
+        </w:rPr>
+      </w:pPr>
+      <w:r>
+        <w:rPr>
+          <w:sz w:val="24"/>
+        </w:rPr>
+        <w:t>jar</w:t>
+      </w:r>
+    </w:p>
+    <w:p>
+      <w:pPr>
+        <w:ind w:left="720"/>
+        <w:rPr>
+          <w:sz w:val="24"/>
+        </w:rPr>
+      </w:pPr>
+      <w:r>
+        <w:rPr>
+          <w:sz w:val="24"/>
+        </w:rPr>
+        <w:t>2. Cree una sesión de consola y consulte en línea las opciones de los comandos java y</w:t>
+      </w:r>
       <w:r>
         <w:rPr>
           <w:sz w:val="24"/>
@@ -2586,15 +3220,74 @@
         <w:rPr>
           <w:sz w:val="24"/>
         </w:rPr>
-        <w:t>Src</w:t>
-      </w:r>
-    </w:p>
-    <w:p>
-      <w:pPr>
-        <w:rPr>
-          <w:sz w:val="24"/>
-        </w:rPr>
-      </w:pPr>
+        <w:t>javac. Capture las pantallas.</w:t>
+      </w:r>
+      <w:r>
+        <w:rPr>
+          <w:sz w:val="24"/>
+        </w:rPr>
+        <w:tab/>
+      </w:r>
+    </w:p>
+    <w:p>
+      <w:pPr>
+        <w:ind w:left="720"/>
+        <w:rPr>
+          <w:sz w:val="24"/>
+        </w:rPr>
+      </w:pPr>
+      <w:r>
+        <w:rPr>
+          <w:sz w:val="24"/>
+        </w:rPr>
+        <w:t>3. Busque la opción que sirve para conocer la versi</w:t>
+      </w:r>
+      <w:r>
+        <w:rPr>
+          <w:sz w:val="24"/>
+        </w:rPr>
+        <w:t xml:space="preserve">ón a que corresponden estos dos </w:t>
+      </w:r>
+      <w:r>
+        <w:rPr>
+          <w:sz w:val="24"/>
+        </w:rPr>
+        <w:t>comandos. Documente el resultado.</w:t>
+      </w:r>
+    </w:p>
+    <w:p>
+      <w:pPr>
+        <w:pStyle w:val="Ttulo1"/>
+      </w:pPr>
+      <w:r>
+        <w:t xml:space="preserve">Compilando </w:t>
+      </w:r>
+    </w:p>
+    <w:p>
+      <w:pPr>
+        <w:ind w:left="720"/>
+        <w:rPr>
+          <w:sz w:val="24"/>
+        </w:rPr>
+      </w:pPr>
+      <w:r>
+        <w:rPr>
+          <w:sz w:val="24"/>
+        </w:rPr>
+        <w:t xml:space="preserve">1. Utilizando el comando javac, desde el directorio </w:t>
+      </w:r>
+      <w:r>
+        <w:rPr>
+          <w:sz w:val="24"/>
+        </w:rPr>
+        <w:t>raíz</w:t>
+      </w:r>
+      <w:r>
+        <w:rPr>
+          <w:sz w:val="24"/>
+        </w:rPr>
+        <w:t xml:space="preserve"> (desde automata con una</w:t>
+      </w:r>
       <w:r>
         <w:rPr>
           <w:sz w:val="24"/>
@@ -2611,893 +3304,459 @@
         <w:rPr>
           <w:sz w:val="24"/>
         </w:rPr>
+        <w:br/>
+      </w:r>
+      <w:r>
+        <w:rPr>
+          <w:sz w:val="24"/>
+        </w:rPr>
+        <w:t>sola</w:t>
+      </w:r>
+      <w:r>
+        <w:rPr>
+          <w:sz w:val="24"/>
+        </w:rPr>
+        <w:t xml:space="preserve"> instrucción), compile el proyecto. ¿Qué instrucción completa tuvo que dar a la</w:t>
+      </w:r>
+      <w:r>
+        <w:rPr>
+          <w:sz w:val="24"/>
+        </w:rPr>
+        <w:t xml:space="preserve"> </w:t>
+      </w:r>
+      <w:r>
+        <w:rPr>
+          <w:sz w:val="24"/>
+        </w:rPr>
+        <w:t>consola para compilar TODO el proyecto? Teng</w:t>
+      </w:r>
+      <w:r>
+        <w:rPr>
+          <w:sz w:val="24"/>
+        </w:rPr>
+        <w:t xml:space="preserve">a presente que se pide un único </w:t>
+      </w:r>
+      <w:r>
+        <w:rPr>
+          <w:sz w:val="24"/>
+        </w:rPr>
+        <w:t>comando y que los archivos compilados deben quedar en los directorios respectivos.</w:t>
+      </w:r>
+    </w:p>
+    <w:p>
+      <w:pPr>
+        <w:ind w:left="720"/>
+        <w:rPr>
+          <w:sz w:val="24"/>
+        </w:rPr>
+      </w:pPr>
+      <w:r>
+        <w:rPr>
+          <w:sz w:val="24"/>
+        </w:rPr>
+        <w:t>2. Revise de nuevo el contenido del directorio de trabajo y sus subdirectorios. ¿Cuáles</w:t>
+      </w:r>
+      <w:r>
+        <w:rPr>
+          <w:sz w:val="24"/>
+        </w:rPr>
+        <w:t xml:space="preserve"> </w:t>
+      </w:r>
+      <w:r>
+        <w:rPr>
+          <w:sz w:val="24"/>
+        </w:rPr>
+        <w:t>nuevos archivos aparecen ahora y dónde se ubican?</w:t>
+      </w:r>
+    </w:p>
+    <w:p>
+      <w:pPr>
+        <w:pStyle w:val="Ttulo1"/>
+      </w:pPr>
+      <w:r>
+        <w:t xml:space="preserve">Documentando </w:t>
+      </w:r>
+    </w:p>
+    <w:p>
+      <w:pPr>
+        <w:ind w:left="720"/>
+        <w:rPr>
+          <w:sz w:val="24"/>
+        </w:rPr>
+      </w:pPr>
+      <w:r>
+        <w:rPr>
+          <w:sz w:val="24"/>
+        </w:rPr>
+        <w:t xml:space="preserve">1. Utilizando el comando javadoc, desde el directorio </w:t>
+      </w:r>
+      <w:r>
+        <w:rPr>
+          <w:sz w:val="24"/>
+        </w:rPr>
+        <w:t>raíz</w:t>
+      </w:r>
+      <w:r>
+        <w:rPr>
+          <w:sz w:val="24"/>
+        </w:rPr>
+        <w:t>, genere la documentación (API)</w:t>
+      </w:r>
+      <w:r>
+        <w:rPr>
+          <w:sz w:val="24"/>
+        </w:rPr>
+        <w:t xml:space="preserve"> </w:t>
+      </w:r>
+      <w:r>
+        <w:rPr>
+          <w:sz w:val="24"/>
+        </w:rPr>
+        <w:t xml:space="preserve">en formato </w:t>
+      </w:r>
+      <w:r>
+        <w:rPr>
+          <w:sz w:val="24"/>
+        </w:rPr>
+        <w:t>HTML</w:t>
+      </w:r>
+      <w:r>
+        <w:rPr>
+          <w:sz w:val="24"/>
+        </w:rPr>
+        <w:t>, en este directorio. ¿</w:t>
+      </w:r>
+      <w:r>
+        <w:rPr>
+          <w:sz w:val="24"/>
+        </w:rPr>
+        <w:t>Cuál</w:t>
+      </w:r>
+      <w:r>
+        <w:rPr>
+          <w:sz w:val="24"/>
+        </w:rPr>
+        <w:t xml:space="preserve"> es el com</w:t>
+      </w:r>
+      <w:r>
+        <w:rPr>
+          <w:sz w:val="24"/>
+        </w:rPr>
+        <w:t xml:space="preserve">ando completo para generar esta </w:t>
+      </w:r>
+      <w:r>
+        <w:rPr>
+          <w:sz w:val="24"/>
+        </w:rPr>
+        <w:t>documentación?</w:t>
+      </w:r>
+    </w:p>
+    <w:p>
+      <w:pPr>
+        <w:ind w:left="720"/>
+        <w:rPr>
+          <w:sz w:val="24"/>
+        </w:rPr>
+      </w:pPr>
+      <w:r>
+        <w:rPr>
+          <w:sz w:val="24"/>
+        </w:rPr>
+        <w:t xml:space="preserve">2. ¿Cuál archivo hay </w:t>
+      </w:r>
+      <w:r>
+        <w:rPr>
+          <w:sz w:val="24"/>
+        </w:rPr>
+        <w:t>que</w:t>
+      </w:r>
+      <w:r>
+        <w:rPr>
+          <w:sz w:val="24"/>
+        </w:rPr>
+        <w:t xml:space="preserve"> abrir para empezar a navegar por la documentación? Ábralo y</w:t>
+      </w:r>
+      <w:r>
+        <w:rPr>
+          <w:sz w:val="24"/>
+        </w:rPr>
+        <w:t xml:space="preserve"> </w:t>
+      </w:r>
+      <w:r>
+        <w:rPr>
+          <w:sz w:val="24"/>
+        </w:rPr>
+        <w:t xml:space="preserve">capture la pantalla. </w:t>
+      </w:r>
+    </w:p>
+    <w:p>
+      <w:pPr>
+        <w:pStyle w:val="Ttulo1"/>
+      </w:pPr>
+      <w:r>
+        <w:t xml:space="preserve">Ejecutando </w:t>
+      </w:r>
+    </w:p>
+    <w:p>
+      <w:pPr>
+        <w:ind w:left="720"/>
+        <w:rPr>
+          <w:sz w:val="24"/>
+        </w:rPr>
+      </w:pPr>
+      <w:r>
+        <w:rPr>
+          <w:sz w:val="24"/>
+        </w:rPr>
+        <w:t xml:space="preserve">1. Empleando el comando java, desde el directorio </w:t>
+      </w:r>
+      <w:r>
+        <w:rPr>
+          <w:sz w:val="24"/>
+        </w:rPr>
+        <w:t>raíz</w:t>
+      </w:r>
+      <w:r>
+        <w:rPr>
+          <w:sz w:val="24"/>
+        </w:rPr>
+        <w:t>, ejecute el programa. ¿Cómo</w:t>
+      </w:r>
+      <w:r>
+        <w:rPr>
+          <w:sz w:val="24"/>
+        </w:rPr>
+        <w:t xml:space="preserve"> </w:t>
+      </w:r>
+      <w:r>
+        <w:rPr>
+          <w:sz w:val="24"/>
+        </w:rPr>
+        <w:t>utilizó este comando?</w:t>
+      </w:r>
+    </w:p>
+    <w:p>
+      <w:pPr>
+        <w:pStyle w:val="Ttulo1"/>
+      </w:pPr>
+      <w:r>
+        <w:lastRenderedPageBreak/>
+        <w:t xml:space="preserve">Probando </w:t>
+      </w:r>
+    </w:p>
+    <w:p>
+      <w:pPr>
+        <w:ind w:left="720"/>
+        <w:rPr>
+          <w:sz w:val="24"/>
+        </w:rPr>
+      </w:pPr>
+      <w:r>
+        <w:rPr>
+          <w:sz w:val="24"/>
+        </w:rPr>
+        <w:t>1. Adicione ahora los archivos del directorio pruebas y trate de compilar nuevamente el</w:t>
+      </w:r>
+      <w:r>
+        <w:rPr>
+          <w:sz w:val="24"/>
+        </w:rPr>
+        <w:t xml:space="preserve"> </w:t>
+      </w:r>
+      <w:r>
+        <w:rPr>
+          <w:sz w:val="24"/>
+        </w:rPr>
+        <w:t>programa. Tenga</w:t>
+      </w:r>
+      <w:r>
+        <w:rPr>
+          <w:sz w:val="24"/>
+        </w:rPr>
+        <w:t xml:space="preserve"> en cuenta que estas clases requieren la librería junit 4.8. ¿Cómo se</w:t>
+      </w:r>
+      <w:r>
+        <w:rPr>
+          <w:sz w:val="24"/>
+        </w:rPr>
+        <w:t xml:space="preserve"> </w:t>
+      </w:r>
+      <w:r>
+        <w:rPr>
+          <w:sz w:val="24"/>
+        </w:rPr>
+        <w:t>incluye un paquete para compilar? ¿Qué instruc</w:t>
+      </w:r>
+      <w:r>
+        <w:rPr>
+          <w:sz w:val="24"/>
+        </w:rPr>
+        <w:t xml:space="preserve">ción completa tuvo que dar a la </w:t>
+      </w:r>
+      <w:r>
+        <w:rPr>
+          <w:sz w:val="24"/>
+        </w:rPr>
+        <w:t>consola para compilar?</w:t>
+      </w:r>
+    </w:p>
+    <w:p>
+      <w:pPr>
+        <w:ind w:left="720"/>
+        <w:rPr>
+          <w:sz w:val="24"/>
+        </w:rPr>
+      </w:pPr>
+      <w:r>
+        <w:rPr>
+          <w:sz w:val="24"/>
+        </w:rPr>
+        <w:t xml:space="preserve">2. Ejecute desde consola las </w:t>
+      </w:r>
+      <w:r>
+        <w:rPr>
+          <w:sz w:val="24"/>
+        </w:rPr>
+        <w:t xml:space="preserve">pruebas. </w:t>
+      </w:r>
+      <w:r>
+        <w:rPr>
+          <w:sz w:val="24"/>
+        </w:rPr>
+        <w:t>¿Cómo utilizó este comando</w:t>
+      </w:r>
+      <w:r>
+        <w:rPr>
+          <w:sz w:val="24"/>
+        </w:rPr>
+        <w:t>?</w:t>
+      </w:r>
+      <w:r>
+        <w:rPr>
+          <w:sz w:val="24"/>
+        </w:rPr>
+        <w:t xml:space="preserve"> Puede ver</w:t>
+      </w:r>
+      <w:r>
+        <w:rPr>
+          <w:sz w:val="24"/>
+        </w:rPr>
+        <w:t xml:space="preserve"> </w:t>
+      </w:r>
+      <w:r>
+        <w:rPr>
+          <w:sz w:val="24"/>
+        </w:rPr>
+        <w:t>ejemplos de c</w:t>
+      </w:r>
+      <w:r>
+        <w:rPr>
+          <w:sz w:val="24"/>
+        </w:rPr>
+        <w:t xml:space="preserve">ómo ejecutar el“test runner”en: </w:t>
+      </w:r>
+      <w:r>
+        <w:rPr>
+          <w:sz w:val="24"/>
+        </w:rPr>
+        <w:t>http://junit.sourceforge.net/doc/cookbook/cookbook.htm</w:t>
+      </w:r>
+    </w:p>
+    <w:p>
+      <w:pPr>
+        <w:ind w:firstLine="720"/>
+        <w:rPr>
+          <w:sz w:val="24"/>
+        </w:rPr>
+      </w:pPr>
+      <w:r>
+        <w:rPr>
+          <w:sz w:val="24"/>
+        </w:rPr>
+        <w:t>3. Pegue en su documento el resultado de las pruebas</w:t>
+      </w:r>
+    </w:p>
+    <w:p>
+      <w:pPr>
+        <w:pStyle w:val="Ttulo1"/>
+      </w:pPr>
+      <w:r>
+        <w:t xml:space="preserve">Empaquetando </w:t>
+      </w:r>
+    </w:p>
+    <w:p>
+      <w:pPr>
+        <w:ind w:left="720"/>
+        <w:rPr>
+          <w:sz w:val="24"/>
+        </w:rPr>
+      </w:pPr>
+      <w:r>
+        <w:rPr>
+          <w:sz w:val="24"/>
+        </w:rPr>
+        <w:t>1. Consulte como utilizar desde consola el comando jar para empaquetar su programa</w:t>
+      </w:r>
+      <w:r>
+        <w:rPr>
+          <w:sz w:val="24"/>
+        </w:rPr>
+        <w:t xml:space="preserve"> </w:t>
+      </w:r>
+      <w:r>
+        <w:rPr>
+          <w:sz w:val="24"/>
+        </w:rPr>
+        <w:t>entregable en un archivo .jar, que contenga los archivos bytecode necesarios (no las</w:t>
+      </w:r>
+      <w:r>
+        <w:rPr>
+          <w:sz w:val="24"/>
+        </w:rPr>
+        <w:t xml:space="preserve"> </w:t>
+      </w:r>
+      <w:r>
+        <w:rPr>
+          <w:sz w:val="24"/>
+        </w:rPr>
+        <w:t>fuentes ni las clases de prueba), y que se pueda ejec</w:t>
+      </w:r>
+      <w:r>
+        <w:rPr>
+          <w:sz w:val="24"/>
+        </w:rPr>
+        <w:t xml:space="preserve">utar al instalarlo en cualquier </w:t>
+      </w:r>
+      <w:r>
+        <w:rPr>
+          <w:sz w:val="24"/>
+        </w:rPr>
+        <w:t>directorio, con solo tener la máquina virtual de java y</w:t>
+      </w:r>
+      <w:r>
+        <w:rPr>
+          <w:sz w:val="24"/>
+        </w:rPr>
+        <w:t xml:space="preserve"> su entorno de ejecución (JRE). ¿Cómo empaquetó jar?</w:t>
+      </w:r>
+      <w:r>
+        <w:rPr>
+          <w:sz w:val="24"/>
+        </w:rPr>
         <w:tab/>
       </w:r>
-      <w:r>
-        <w:rPr>
-          <w:sz w:val="24"/>
-        </w:rPr>
-        <w:tab/>
-      </w:r>
-      <w:r>
-        <w:rPr>
-          <w:sz w:val="24"/>
-        </w:rPr>
-        <w:t>Aplicación</w:t>
-      </w:r>
-    </w:p>
-    <w:p>
-      <w:pPr>
-        <w:rPr>
-          <w:sz w:val="24"/>
-        </w:rPr>
-      </w:pPr>
-      <w:r>
-        <w:rPr>
-          <w:sz w:val="24"/>
-        </w:rPr>
-        <w:t xml:space="preserve"> </w:t>
-      </w:r>
-      <w:r>
-        <w:rPr>
-          <w:sz w:val="24"/>
-        </w:rPr>
-        <w:tab/>
-      </w:r>
-      <w:r>
-        <w:rPr>
-          <w:sz w:val="24"/>
-        </w:rPr>
-        <w:tab/>
-      </w:r>
-      <w:r>
-        <w:rPr>
-          <w:sz w:val="24"/>
-        </w:rPr>
-        <w:tab/>
-      </w:r>
-      <w:r>
-        <w:rPr>
-          <w:sz w:val="24"/>
-        </w:rPr>
-        <w:t>Presentación</w:t>
-      </w:r>
-    </w:p>
-    <w:p>
-      <w:pPr>
-        <w:ind w:left="1440" w:firstLine="720"/>
-        <w:rPr>
-          <w:sz w:val="24"/>
-        </w:rPr>
-      </w:pPr>
-      <w:r>
-        <w:rPr>
-          <w:sz w:val="24"/>
-        </w:rPr>
-        <w:t xml:space="preserve"> </w:t>
-      </w:r>
-      <w:r>
-        <w:rPr>
-          <w:sz w:val="24"/>
-        </w:rPr>
-        <w:t>Pruebas</w:t>
-      </w:r>
-    </w:p>
-    <w:p>
-      <w:pPr>
-        <w:ind w:left="720"/>
-        <w:rPr>
-          <w:sz w:val="24"/>
-        </w:rPr>
-      </w:pPr>
-      <w:r>
-        <w:rPr>
-          <w:sz w:val="24"/>
-        </w:rPr>
-        <w:t xml:space="preserve">3. En el directorio copien únicamente los archivos *.java del paquete de </w:t>
-      </w:r>
-      <w:proofErr w:type="gramStart"/>
-      <w:r>
-        <w:rPr>
-          <w:sz w:val="24"/>
-        </w:rPr>
-        <w:t>aplicación .</w:t>
-      </w:r>
-      <w:proofErr w:type="gramEnd"/>
-      <w:r>
-        <w:rPr>
-          <w:sz w:val="24"/>
-        </w:rPr>
-        <w:t xml:space="preserve"> </w:t>
-      </w:r>
-      <w:r>
-        <w:rPr>
-          <w:sz w:val="24"/>
-        </w:rPr>
-        <w:t>Consulte y capture el contenido de src/</w:t>
-      </w:r>
-      <w:r>
-        <w:rPr>
-          <w:sz w:val="24"/>
-        </w:rPr>
-        <w:t xml:space="preserve">aplicación </w:t>
-      </w:r>
-    </w:p>
-    <w:p>
-      <w:pPr>
-        <w:pStyle w:val="Ttulo1"/>
-      </w:pPr>
-      <w:r>
-        <w:t>Estructura de proyectos java [En lab03.doc]</w:t>
-      </w:r>
-    </w:p>
-    <w:p>
-      <w:pPr>
-        <w:ind w:left="720"/>
-        <w:rPr>
-          <w:sz w:val="24"/>
-        </w:rPr>
-      </w:pPr>
-      <w:r>
-        <w:rPr>
-          <w:sz w:val="24"/>
-        </w:rPr>
-        <w:t>En java los proyectos se estructuran conside</w:t>
-      </w:r>
-      <w:r>
-        <w:rPr>
-          <w:sz w:val="24"/>
-        </w:rPr>
-        <w:t xml:space="preserve">rando tres directorios básicos. </w:t>
-      </w:r>
-    </w:p>
-    <w:p>
-      <w:pPr>
-        <w:ind w:left="720"/>
-        <w:rPr>
-          <w:sz w:val="24"/>
-        </w:rPr>
-      </w:pPr>
-      <w:r>
-        <w:rPr>
-          <w:sz w:val="24"/>
-        </w:rPr>
-        <w:t>automata</w:t>
-      </w:r>
-    </w:p>
-    <w:p>
-      <w:pPr>
-        <w:ind w:left="720" w:firstLine="720"/>
-        <w:rPr>
-          <w:sz w:val="24"/>
-        </w:rPr>
-      </w:pPr>
-      <w:r>
-        <w:rPr>
-          <w:sz w:val="24"/>
-        </w:rPr>
-        <w:t>src</w:t>
-      </w:r>
-    </w:p>
-    <w:p>
-      <w:pPr>
-        <w:ind w:left="720" w:firstLine="720"/>
-        <w:rPr>
-          <w:sz w:val="24"/>
-        </w:rPr>
-      </w:pPr>
-      <w:r>
-        <w:rPr>
-          <w:sz w:val="24"/>
-        </w:rPr>
-        <w:t>bin</w:t>
-      </w:r>
-    </w:p>
-    <w:p>
-      <w:pPr>
-        <w:ind w:left="720" w:firstLine="720"/>
-        <w:rPr>
-          <w:sz w:val="24"/>
-        </w:rPr>
-      </w:pPr>
-      <w:r>
-        <w:rPr>
-          <w:sz w:val="24"/>
-        </w:rPr>
-        <w:t>docs</w:t>
-      </w:r>
-    </w:p>
-    <w:p>
-      <w:pPr>
-        <w:ind w:left="720"/>
-        <w:rPr>
-          <w:sz w:val="24"/>
-        </w:rPr>
-      </w:pPr>
-      <w:r>
-        <w:rPr>
-          <w:sz w:val="24"/>
-        </w:rPr>
-        <w:t>1. Investiguen los archivos que deben quedar en cada una de esas carpetas y la</w:t>
-      </w:r>
-      <w:r>
-        <w:rPr>
-          <w:sz w:val="24"/>
-        </w:rPr>
-        <w:t xml:space="preserve"> </w:t>
-      </w:r>
-      <w:r>
-        <w:rPr>
-          <w:sz w:val="24"/>
-        </w:rPr>
-        <w:t>organización interna de cada una de ellas.</w:t>
-      </w:r>
-    </w:p>
-    <w:p>
-      <w:pPr>
-        <w:ind w:left="720"/>
-        <w:rPr>
-          <w:sz w:val="24"/>
-        </w:rPr>
-      </w:pPr>
-      <w:r>
-        <w:rPr>
-          <w:sz w:val="24"/>
-        </w:rPr>
-        <w:t>2. ¿Qué archivos debería copiar del proyecto original al directorio bin? ¿Por qué?</w:t>
-      </w:r>
-      <w:r>
-        <w:rPr>
-          <w:sz w:val="24"/>
-        </w:rPr>
-        <w:t xml:space="preserve"> </w:t>
-      </w:r>
-      <w:r>
-        <w:rPr>
-          <w:sz w:val="24"/>
-        </w:rPr>
-        <w:t>Cópielos y consulte y capture el contenido del directorio que modificó.</w:t>
-      </w:r>
-    </w:p>
-    <w:p>
-      <w:pPr>
-        <w:pStyle w:val="Ttulo1"/>
-      </w:pPr>
-      <w:r>
-        <w:t xml:space="preserve">Comandos de java </w:t>
-      </w:r>
-    </w:p>
-    <w:p>
-      <w:pPr>
-        <w:ind w:firstLine="720"/>
-        <w:rPr>
-          <w:sz w:val="24"/>
-        </w:rPr>
-      </w:pPr>
-      <w:r>
-        <w:rPr>
-          <w:sz w:val="24"/>
-        </w:rPr>
-        <w:t>1. Consulte para qué sirven cada uno de los siguientes comandos:</w:t>
-      </w:r>
-    </w:p>
-    <w:p>
-      <w:pPr>
-        <w:ind w:firstLine="720"/>
-        <w:rPr>
-          <w:sz w:val="24"/>
-        </w:rPr>
-      </w:pPr>
-      <w:r>
-        <w:rPr>
-          <w:sz w:val="24"/>
-        </w:rPr>
-        <w:t>javac</w:t>
-      </w:r>
-    </w:p>
-    <w:p>
-      <w:pPr>
-        <w:ind w:firstLine="720"/>
-        <w:rPr>
-          <w:sz w:val="24"/>
-        </w:rPr>
-      </w:pPr>
-      <w:r>
-        <w:rPr>
-          <w:sz w:val="24"/>
-        </w:rPr>
-        <w:t>java</w:t>
-      </w:r>
-    </w:p>
-    <w:p>
-      <w:pPr>
-        <w:ind w:firstLine="720"/>
-        <w:rPr>
-          <w:sz w:val="24"/>
-        </w:rPr>
-      </w:pPr>
-      <w:r>
-        <w:rPr>
-          <w:sz w:val="24"/>
-        </w:rPr>
-        <w:t>javadoc</w:t>
-      </w:r>
-    </w:p>
-    <w:p>
-      <w:pPr>
-        <w:ind w:firstLine="720"/>
-        <w:rPr>
-          <w:sz w:val="24"/>
-        </w:rPr>
-      </w:pPr>
-      <w:r>
-        <w:rPr>
-          <w:sz w:val="24"/>
-        </w:rPr>
-        <w:t>jar</w:t>
-      </w:r>
-    </w:p>
-    <w:p>
-      <w:pPr>
-        <w:ind w:left="720"/>
-        <w:rPr>
-          <w:sz w:val="24"/>
-        </w:rPr>
-      </w:pPr>
-      <w:r>
-        <w:rPr>
-          <w:sz w:val="24"/>
-        </w:rPr>
-        <w:t>2. Cree una sesión de consola y consulte en línea las opciones de los comandos java y</w:t>
-      </w:r>
-      <w:r>
-        <w:rPr>
-          <w:sz w:val="24"/>
-        </w:rPr>
-        <w:t xml:space="preserve"> </w:t>
-      </w:r>
-      <w:r>
-        <w:rPr>
-          <w:sz w:val="24"/>
-        </w:rPr>
-        <w:t>javac. Capture las pantallas.</w:t>
-      </w:r>
-      <w:r>
-        <w:rPr>
-          <w:sz w:val="24"/>
-        </w:rPr>
-        <w:tab/>
-      </w:r>
-    </w:p>
-    <w:p>
-      <w:pPr>
-        <w:ind w:left="720"/>
-        <w:rPr>
-          <w:sz w:val="24"/>
-        </w:rPr>
-      </w:pPr>
-      <w:r>
-        <w:rPr>
-          <w:sz w:val="24"/>
-        </w:rPr>
-        <w:lastRenderedPageBreak/>
-        <w:t>3. Busque la opción que sirve para conocer la versi</w:t>
-      </w:r>
-      <w:r>
-        <w:rPr>
-          <w:sz w:val="24"/>
-        </w:rPr>
-        <w:t xml:space="preserve">ón a que corresponden estos dos </w:t>
-      </w:r>
-      <w:r>
-        <w:rPr>
-          <w:sz w:val="24"/>
-        </w:rPr>
-        <w:t>comandos. Documente el resultado.</w:t>
-      </w:r>
-    </w:p>
-    <w:p>
-      <w:pPr>
-        <w:pStyle w:val="Ttulo1"/>
-      </w:pPr>
-      <w:r>
-        <w:t xml:space="preserve">Compilando </w:t>
-      </w:r>
-    </w:p>
-    <w:p>
-      <w:pPr>
-        <w:ind w:left="720"/>
-        <w:rPr>
-          <w:sz w:val="24"/>
-        </w:rPr>
-      </w:pPr>
-      <w:r>
-        <w:rPr>
-          <w:sz w:val="24"/>
-        </w:rPr>
-        <w:t xml:space="preserve">1. Utilizando el comando javac, desde el directorio </w:t>
-      </w:r>
-      <w:r>
-        <w:rPr>
-          <w:sz w:val="24"/>
-        </w:rPr>
-        <w:t>raíz</w:t>
-      </w:r>
-      <w:r>
-        <w:rPr>
-          <w:sz w:val="24"/>
-        </w:rPr>
-        <w:t xml:space="preserve"> (desde automata con una</w:t>
-      </w:r>
-      <w:r>
-        <w:rPr>
-          <w:sz w:val="24"/>
-        </w:rPr>
-        <w:t xml:space="preserve"> </w:t>
-      </w:r>
-      <w:r>
-        <w:rPr>
-          <w:sz w:val="24"/>
-        </w:rPr>
-        <w:tab/>
-      </w:r>
-      <w:r>
-        <w:rPr>
-          <w:sz w:val="24"/>
-        </w:rPr>
-        <w:br/>
-      </w:r>
-      <w:r>
-        <w:rPr>
-          <w:sz w:val="24"/>
-        </w:rPr>
-        <w:t>sola</w:t>
-      </w:r>
-      <w:r>
-        <w:rPr>
-          <w:sz w:val="24"/>
-        </w:rPr>
-        <w:t xml:space="preserve"> instrucción), compile el proyecto. ¿Qué instrucción completa tuvo que dar a la</w:t>
-      </w:r>
-      <w:r>
-        <w:rPr>
-          <w:sz w:val="24"/>
-        </w:rPr>
-        <w:t xml:space="preserve"> </w:t>
-      </w:r>
-      <w:r>
-        <w:rPr>
-          <w:sz w:val="24"/>
-        </w:rPr>
-        <w:t>consola para compilar TODO el proyecto? Teng</w:t>
-      </w:r>
-      <w:r>
-        <w:rPr>
-          <w:sz w:val="24"/>
-        </w:rPr>
-        <w:t xml:space="preserve">a presente que se pide un único </w:t>
-      </w:r>
-      <w:r>
-        <w:rPr>
-          <w:sz w:val="24"/>
-        </w:rPr>
-        <w:t>comando y que los archivos compilados deben quedar en los directorios respectivos.</w:t>
-      </w:r>
-    </w:p>
-    <w:p>
-      <w:pPr>
-        <w:ind w:left="720"/>
-        <w:rPr>
-          <w:sz w:val="24"/>
-        </w:rPr>
-      </w:pPr>
-      <w:r>
-        <w:rPr>
-          <w:sz w:val="24"/>
-        </w:rPr>
-        <w:t>2. Revise de nuevo el contenido del directorio de trabajo y sus subdirectorios. ¿Cuáles</w:t>
-      </w:r>
-      <w:r>
-        <w:rPr>
-          <w:sz w:val="24"/>
-        </w:rPr>
-        <w:t xml:space="preserve"> </w:t>
-      </w:r>
-      <w:r>
-        <w:rPr>
-          <w:sz w:val="24"/>
-        </w:rPr>
-        <w:t>nuevos archivos aparecen ahora y dónde se ubican?</w:t>
-      </w:r>
-    </w:p>
-    <w:p>
-      <w:pPr>
-        <w:pStyle w:val="Ttulo1"/>
-      </w:pPr>
-      <w:r>
-        <w:t xml:space="preserve">Documentando </w:t>
-      </w:r>
-    </w:p>
-    <w:p>
-      <w:pPr>
-        <w:ind w:left="720"/>
-        <w:rPr>
-          <w:sz w:val="24"/>
-        </w:rPr>
-      </w:pPr>
-      <w:r>
-        <w:rPr>
-          <w:sz w:val="24"/>
-        </w:rPr>
-        <w:t xml:space="preserve">1. Utilizando el comando javadoc, desde el directorio </w:t>
-      </w:r>
-      <w:r>
-        <w:rPr>
-          <w:sz w:val="24"/>
-        </w:rPr>
-        <w:t>raíz</w:t>
-      </w:r>
-      <w:r>
-        <w:rPr>
-          <w:sz w:val="24"/>
-        </w:rPr>
-        <w:t>, genere la documentación (API)</w:t>
-      </w:r>
-      <w:r>
-        <w:rPr>
-          <w:sz w:val="24"/>
-        </w:rPr>
-        <w:t xml:space="preserve"> </w:t>
-      </w:r>
-      <w:r>
-        <w:rPr>
-          <w:sz w:val="24"/>
-        </w:rPr>
-        <w:t xml:space="preserve">en formato </w:t>
-      </w:r>
-      <w:r>
-        <w:rPr>
-          <w:sz w:val="24"/>
-        </w:rPr>
-        <w:t>HTML</w:t>
-      </w:r>
-      <w:r>
-        <w:rPr>
-          <w:sz w:val="24"/>
-        </w:rPr>
-        <w:t>, en este directorio. ¿</w:t>
-      </w:r>
-      <w:r>
-        <w:rPr>
-          <w:sz w:val="24"/>
-        </w:rPr>
-        <w:t>Cuál</w:t>
-      </w:r>
-      <w:r>
-        <w:rPr>
-          <w:sz w:val="24"/>
-        </w:rPr>
-        <w:t xml:space="preserve"> es el com</w:t>
-      </w:r>
-      <w:r>
-        <w:rPr>
-          <w:sz w:val="24"/>
-        </w:rPr>
-        <w:t xml:space="preserve">ando completo para generar esta </w:t>
-      </w:r>
-      <w:r>
-        <w:rPr>
-          <w:sz w:val="24"/>
-        </w:rPr>
-        <w:t>documentación?</w:t>
-      </w:r>
-    </w:p>
-    <w:p>
-      <w:pPr>
-        <w:ind w:left="720"/>
-        <w:rPr>
-          <w:sz w:val="24"/>
-        </w:rPr>
-      </w:pPr>
-      <w:r>
-        <w:rPr>
-          <w:sz w:val="24"/>
-        </w:rPr>
-        <w:t xml:space="preserve">2. ¿Cuál archivo hay </w:t>
-      </w:r>
-      <w:r>
-        <w:rPr>
-          <w:sz w:val="24"/>
-        </w:rPr>
-        <w:t>que</w:t>
-      </w:r>
-      <w:r>
-        <w:rPr>
-          <w:sz w:val="24"/>
-        </w:rPr>
-        <w:t xml:space="preserve"> abrir para empezar a navegar por la documentación? Ábralo y</w:t>
-      </w:r>
-      <w:r>
-        <w:rPr>
-          <w:sz w:val="24"/>
-        </w:rPr>
-        <w:t xml:space="preserve"> </w:t>
-      </w:r>
-      <w:r>
-        <w:rPr>
-          <w:sz w:val="24"/>
-        </w:rPr>
-        <w:t xml:space="preserve">capture la pantalla. </w:t>
-      </w:r>
-    </w:p>
-    <w:p>
-      <w:pPr>
-        <w:pStyle w:val="Ttulo1"/>
-      </w:pPr>
-      <w:r>
-        <w:t xml:space="preserve">Ejecutando </w:t>
-      </w:r>
-    </w:p>
-    <w:p>
-      <w:pPr>
-        <w:ind w:left="720"/>
-        <w:rPr>
-          <w:sz w:val="24"/>
-        </w:rPr>
-      </w:pPr>
-      <w:r>
-        <w:rPr>
-          <w:sz w:val="24"/>
-        </w:rPr>
-        <w:t xml:space="preserve">1. Empleando el comando java, desde el directorio </w:t>
-      </w:r>
-      <w:r>
-        <w:rPr>
-          <w:sz w:val="24"/>
-        </w:rPr>
-        <w:t>raíz</w:t>
-      </w:r>
-      <w:r>
-        <w:rPr>
-          <w:sz w:val="24"/>
-        </w:rPr>
-        <w:t>, ejecute el programa. ¿Cómo</w:t>
-      </w:r>
-      <w:r>
-        <w:rPr>
-          <w:sz w:val="24"/>
-        </w:rPr>
-        <w:t xml:space="preserve"> </w:t>
-      </w:r>
-      <w:r>
-        <w:rPr>
-          <w:sz w:val="24"/>
-        </w:rPr>
-        <w:t>utilizó este comando?</w:t>
-      </w:r>
-    </w:p>
-    <w:p>
-      <w:pPr>
-        <w:pStyle w:val="Ttulo1"/>
-      </w:pPr>
-      <w:r>
-        <w:t xml:space="preserve">Probando </w:t>
-      </w:r>
-    </w:p>
-    <w:p>
-      <w:pPr>
-        <w:ind w:left="720"/>
-        <w:rPr>
-          <w:sz w:val="24"/>
-        </w:rPr>
-      </w:pPr>
-      <w:r>
-        <w:rPr>
-          <w:sz w:val="24"/>
-        </w:rPr>
-        <w:t>1. Adicione ahora los archivos del directorio pruebas y trate de compilar nuevamente el</w:t>
-      </w:r>
-      <w:r>
-        <w:rPr>
-          <w:sz w:val="24"/>
-        </w:rPr>
-        <w:t xml:space="preserve"> </w:t>
-      </w:r>
-      <w:r>
-        <w:rPr>
-          <w:sz w:val="24"/>
-        </w:rPr>
-        <w:t>programa. Tenga</w:t>
-      </w:r>
-      <w:r>
-        <w:rPr>
-          <w:sz w:val="24"/>
-        </w:rPr>
-        <w:t xml:space="preserve"> en cuenta que estas clases requieren la librería junit 4.8. ¿Cómo se</w:t>
-      </w:r>
-      <w:r>
-        <w:rPr>
-          <w:sz w:val="24"/>
-        </w:rPr>
-        <w:t xml:space="preserve"> </w:t>
-      </w:r>
-      <w:r>
-        <w:rPr>
-          <w:sz w:val="24"/>
-        </w:rPr>
-        <w:t>incluye un paquete para compilar? ¿Qué instruc</w:t>
-      </w:r>
-      <w:r>
-        <w:rPr>
-          <w:sz w:val="24"/>
-        </w:rPr>
-        <w:t xml:space="preserve">ción completa tuvo que dar a la </w:t>
-      </w:r>
-      <w:r>
-        <w:rPr>
-          <w:sz w:val="24"/>
-        </w:rPr>
-        <w:t>consola para compilar?</w:t>
-      </w:r>
-    </w:p>
-    <w:p>
-      <w:pPr>
-        <w:ind w:left="720"/>
-        <w:rPr>
-          <w:sz w:val="24"/>
-        </w:rPr>
-      </w:pPr>
-      <w:r>
-        <w:rPr>
-          <w:sz w:val="24"/>
-        </w:rPr>
-        <w:t xml:space="preserve">2. Ejecute desde consola las </w:t>
-      </w:r>
-      <w:r>
-        <w:rPr>
-          <w:sz w:val="24"/>
-        </w:rPr>
-        <w:t xml:space="preserve">pruebas. </w:t>
-      </w:r>
-      <w:r>
-        <w:rPr>
-          <w:sz w:val="24"/>
-        </w:rPr>
-        <w:t>¿Cómo utilizó este comando</w:t>
-      </w:r>
-      <w:r>
-        <w:rPr>
-          <w:sz w:val="24"/>
-        </w:rPr>
-        <w:t>?</w:t>
-      </w:r>
-      <w:r>
-        <w:rPr>
-          <w:sz w:val="24"/>
-        </w:rPr>
-        <w:t xml:space="preserve"> Puede ver</w:t>
-      </w:r>
-      <w:r>
-        <w:rPr>
-          <w:sz w:val="24"/>
-        </w:rPr>
-        <w:t xml:space="preserve"> </w:t>
-      </w:r>
-      <w:r>
-        <w:rPr>
-          <w:sz w:val="24"/>
-        </w:rPr>
-        <w:t>ejemplos de c</w:t>
-      </w:r>
-      <w:r>
-        <w:rPr>
-          <w:sz w:val="24"/>
-        </w:rPr>
-        <w:t xml:space="preserve">ómo ejecutar el“test runner”en: </w:t>
-      </w:r>
-      <w:r>
-        <w:rPr>
-          <w:sz w:val="24"/>
-        </w:rPr>
-        <w:t>http://junit.sourceforge.net/doc/cookbook/cookbook.htm</w:t>
-      </w:r>
-    </w:p>
-    <w:p>
-      <w:pPr>
-        <w:ind w:firstLine="720"/>
-        <w:rPr>
-          <w:sz w:val="24"/>
-        </w:rPr>
-      </w:pPr>
-      <w:r>
-        <w:rPr>
-          <w:sz w:val="24"/>
-        </w:rPr>
-        <w:t>3. Pegue en su documento el resultado de las pruebas</w:t>
-      </w:r>
-    </w:p>
-    <w:p>
-      <w:pPr>
-        <w:pStyle w:val="Ttulo1"/>
-      </w:pPr>
-      <w:r>
-        <w:t xml:space="preserve">Empaquetando </w:t>
-      </w:r>
-    </w:p>
-    <w:p>
-      <w:pPr>
-        <w:ind w:left="720"/>
-        <w:rPr>
-          <w:sz w:val="24"/>
-        </w:rPr>
-      </w:pPr>
-      <w:r>
-        <w:rPr>
-          <w:sz w:val="24"/>
-        </w:rPr>
-        <w:t>1. Consulte como utilizar desde consola el comando jar para empaquetar su programa</w:t>
-      </w:r>
-      <w:r>
-        <w:rPr>
-          <w:sz w:val="24"/>
-        </w:rPr>
-        <w:t xml:space="preserve"> </w:t>
-      </w:r>
-      <w:r>
-        <w:rPr>
-          <w:sz w:val="24"/>
-        </w:rPr>
-        <w:t>entregable en un archivo .jar, que contenga los archivos bytecode necesarios (no las</w:t>
-      </w:r>
-      <w:r>
-        <w:rPr>
-          <w:sz w:val="24"/>
-        </w:rPr>
-        <w:t xml:space="preserve"> </w:t>
-      </w:r>
-      <w:r>
-        <w:rPr>
-          <w:sz w:val="24"/>
-        </w:rPr>
-        <w:t>fuentes ni las clases de prueba), y que se pueda ejec</w:t>
-      </w:r>
-      <w:r>
-        <w:rPr>
-          <w:sz w:val="24"/>
-        </w:rPr>
-        <w:t xml:space="preserve">utar al instalarlo en cualquier </w:t>
-      </w:r>
-      <w:r>
-        <w:rPr>
-          <w:sz w:val="24"/>
-        </w:rPr>
-        <w:t>directorio, con solo tener la máquina virtual de java y</w:t>
-      </w:r>
-      <w:r>
-        <w:rPr>
-          <w:sz w:val="24"/>
-        </w:rPr>
-        <w:t xml:space="preserve"> su entorno de ejecución (JRE). ¿Cómo empaquetó jar?</w:t>
-      </w:r>
-      <w:r>
-        <w:rPr>
-          <w:sz w:val="24"/>
-        </w:rPr>
-        <w:tab/>
-      </w:r>
-    </w:p>
-    <w:p>
-      <w:pPr>
-        <w:ind w:left="720"/>
-        <w:rPr>
-          <w:sz w:val="24"/>
-        </w:rPr>
-      </w:pPr>
-      <w:r>
-        <w:rPr>
-          <w:sz w:val="24"/>
-        </w:rPr>
-        <w:lastRenderedPageBreak/>
+    </w:p>
+    <w:p>
+      <w:pPr>
+        <w:ind w:left="720"/>
+        <w:rPr>
+          <w:sz w:val="24"/>
+        </w:rPr>
+      </w:pPr>
+      <w:r>
+        <w:rPr>
+          <w:sz w:val="24"/>
+        </w:rPr>
         <w:t>2. ¿Cómo se ejecuta el proyecto empaquetado?</w:t>
       </w:r>
     </w:p>

</xml_diff>